<commit_message>
Abbildung 1 is in b/w now. Added decow-dereko-cattle-dist-bw.pdf
</commit_message>
<xml_diff>
--- a/proceedings/topicmodelling_ids2016.docx
+++ b/proceedings/topicmodelling_ids2016.docx
@@ -2928,39 +2928,107 @@
     <w:p>
       <w:pPr>
         <w:keepNext/>
+        <w:rPr>
+          <w:ins w:id="76" w:author="Felix" w:date="2016-06-29T17:40:00Z"/>
+        </w:rPr>
+      </w:pPr>
+      <w:ins w:id="77" w:author="Felix" w:date="2016-06-29T17:49:00Z">
+        <w:r>
+          <w:rPr>
+            <w:noProof/>
+            <w:lang w:val="en-US"/>
+          </w:rPr>
+          <w:lastRenderedPageBreak/>
+          <w:drawing>
+            <wp:inline distT="0" distB="0" distL="0" distR="0" wp14:anchorId="7EDE3E31" wp14:editId="37FEB075">
+              <wp:extent cx="4028440" cy="1230630"/>
+              <wp:effectExtent l="0" t="0" r="10160" b="0"/>
+              <wp:docPr id="5" name="Picture 5"/>
+              <wp:cNvGraphicFramePr>
+                <a:graphicFrameLocks xmlns:a="http://schemas.openxmlformats.org/drawingml/2006/main" noChangeAspect="1"/>
+              </wp:cNvGraphicFramePr>
+              <a:graphic xmlns:a="http://schemas.openxmlformats.org/drawingml/2006/main">
+                <a:graphicData uri="http://schemas.openxmlformats.org/drawingml/2006/picture">
+                  <pic:pic xmlns:pic="http://schemas.openxmlformats.org/drawingml/2006/picture">
+                    <pic:nvPicPr>
+                      <pic:cNvPr id="0" name="decow-dereko-cattle-dist-bw.pdf"/>
+                      <pic:cNvPicPr/>
+                    </pic:nvPicPr>
+                    <pic:blipFill>
+                      <a:blip r:embed="rId10">
+                        <a:extLst>
+                          <a:ext uri="{28A0092B-C50C-407E-A947-70E740481C1C}">
+                            <a14:useLocalDpi xmlns:a14="http://schemas.microsoft.com/office/drawing/2010/main" val="0"/>
+                          </a:ext>
+                        </a:extLst>
+                      </a:blip>
+                      <a:stretch>
+                        <a:fillRect/>
+                      </a:stretch>
+                    </pic:blipFill>
+                    <pic:spPr>
+                      <a:xfrm>
+                        <a:off x="0" y="0"/>
+                        <a:ext cx="4028440" cy="1230630"/>
+                      </a:xfrm>
+                      <a:prstGeom prst="rect">
+                        <a:avLst/>
+                      </a:prstGeom>
+                    </pic:spPr>
+                  </pic:pic>
+                </a:graphicData>
+              </a:graphic>
+            </wp:inline>
+          </w:drawing>
+        </w:r>
+      </w:ins>
+      <w:bookmarkStart w:id="78" w:name="_GoBack"/>
+      <w:bookmarkEnd w:id="78"/>
+    </w:p>
+    <w:p>
+      <w:pPr>
+        <w:keepNext/>
+        <w:rPr>
+          <w:ins w:id="79" w:author="Felix" w:date="2016-06-29T17:40:00Z"/>
+        </w:rPr>
       </w:pPr>
     </w:p>
     <w:p>
+      <w:pPr>
+        <w:keepNext/>
+      </w:pPr>
+    </w:p>
+    <w:p>
       <w:r>
         <w:t xml:space="preserve">  </w:t>
       </w:r>
-      <w:commentRangeStart w:id="76"/>
+      <w:commentRangeStart w:id="80"/>
       <w:r>
         <w:t>[Abbildung 1</w:t>
       </w:r>
       <w:r>
         <w:t xml:space="preserve"> hier (decow-dereko-cattle-dist.</w:t>
       </w:r>
-      <w:commentRangeStart w:id="77"/>
+      <w:commentRangeStart w:id="81"/>
       <w:r>
         <w:t>pdf</w:t>
       </w:r>
-      <w:commentRangeEnd w:id="77"/>
+      <w:commentRangeEnd w:id="81"/>
       <w:r>
         <w:rPr>
           <w:rStyle w:val="CommentReference"/>
         </w:rPr>
-        <w:commentReference w:id="77"/>
+        <w:commentReference w:id="81"/>
       </w:r>
       <w:r>
         <w:t>)]</w:t>
       </w:r>
-      <w:commentRangeEnd w:id="76"/>
+      <w:commentRangeEnd w:id="80"/>
       <w:r>
         <w:rPr>
           <w:rStyle w:val="CommentReference"/>
         </w:rPr>
-        <w:commentReference w:id="76"/>
+        <w:commentReference w:id="80"/>
       </w:r>
     </w:p>
     <w:p>
@@ -3009,7 +3077,7 @@
       <w:r>
         <w:t xml:space="preserve"> (links) und DeReKo-2014-II</w:t>
       </w:r>
-      <w:bookmarkStart w:id="78" w:name="_Ref325729359"/>
+      <w:bookmarkStart w:id="82" w:name="_Ref325729359"/>
       <w:r>
         <w:t xml:space="preserve"> (rechts)</w:t>
       </w:r>
@@ -3022,7 +3090,7 @@
       <w:r>
         <w:t>Topikmodellierung</w:t>
       </w:r>
-      <w:bookmarkEnd w:id="78"/>
+      <w:bookmarkEnd w:id="82"/>
       <w:proofErr w:type="spellEnd"/>
     </w:p>
     <w:p/>
@@ -3098,12 +3166,7 @@
         <w:t xml:space="preserve"> 2012</w:t>
       </w:r>
       <w:r>
-        <w:t xml:space="preserve">). Die </w:t>
-      </w:r>
-      <w:bookmarkStart w:id="79" w:name="_GoBack"/>
-      <w:bookmarkEnd w:id="79"/>
-      <w:r>
-        <w:t>meisten</w:t>
+        <w:t>). Die meisten</w:t>
       </w:r>
       <w:r>
         <w:t xml:space="preserve"> </w:t>
@@ -3255,7 +3318,7 @@
       <w:r>
         <w:t xml:space="preserve"> (LSI; Landauer</w:t>
       </w:r>
-      <w:ins w:id="80" w:author="Wöllstein" w:date="2016-06-13T16:19:00Z">
+      <w:ins w:id="83" w:author="Wöllstein" w:date="2016-06-13T16:19:00Z">
         <w:r>
           <w:t xml:space="preserve"> &amp;</w:t>
         </w:r>
@@ -3335,16 +3398,16 @@
       <w:r>
         <w:t xml:space="preserve"> </w:t>
       </w:r>
-      <w:commentRangeStart w:id="81"/>
+      <w:commentRangeStart w:id="84"/>
       <w:r>
         <w:t xml:space="preserve">semantische Strukturen </w:t>
       </w:r>
-      <w:commentRangeEnd w:id="81"/>
+      <w:commentRangeEnd w:id="84"/>
       <w:r>
         <w:rPr>
           <w:rStyle w:val="CommentReference"/>
         </w:rPr>
-        <w:commentReference w:id="81"/>
+        <w:commentReference w:id="84"/>
       </w:r>
       <w:r>
         <w:t>in Textsammlungen auf.</w:t>
@@ -3366,7 +3429,7 @@
       <w:r>
         <w:t xml:space="preserve"> </w:t>
       </w:r>
-      <w:ins w:id="82" w:author="Konopka" w:date="2016-06-13T12:42:00Z">
+      <w:ins w:id="85" w:author="Konopka" w:date="2016-06-13T12:42:00Z">
         <w:r>
           <w:t xml:space="preserve">– </w:t>
         </w:r>
@@ -3374,7 +3437,7 @@
       <w:r>
         <w:t>also letztlich die Feinheit der Klassifikation</w:t>
       </w:r>
-      <w:ins w:id="83" w:author="Konopka" w:date="2016-06-13T12:42:00Z">
+      <w:ins w:id="86" w:author="Konopka" w:date="2016-06-13T12:42:00Z">
         <w:r>
           <w:t xml:space="preserve"> –</w:t>
         </w:r>
@@ -3427,7 +3490,11 @@
         <w:t xml:space="preserve">gewichtete </w:t>
       </w:r>
       <w:r>
-        <w:t xml:space="preserve">Liste besonders charakteristischer Wörter für ein Topik sowie eine gewichtete Zuordnung einzelner Texte zu den </w:t>
+        <w:t xml:space="preserve">Liste besonders charakteristischer Wörter für ein Topik sowie eine </w:t>
+      </w:r>
+      <w:r>
+        <w:lastRenderedPageBreak/>
+        <w:t xml:space="preserve">gewichtete Zuordnung einzelner Texte zu den </w:t>
       </w:r>
       <w:proofErr w:type="spellStart"/>
       <w:r>
@@ -3530,7 +3597,7 @@
       <w:r>
         <w:t xml:space="preserve"> </w:t>
       </w:r>
-      <w:ins w:id="84" w:author="Wöllstein" w:date="2016-06-13T16:21:00Z">
+      <w:ins w:id="87" w:author="Wöllstein" w:date="2016-06-13T16:21:00Z">
         <w:r>
           <w:t>&amp;</w:t>
         </w:r>
@@ -3630,11 +3697,7 @@
         <w:t>Adverbien</w:t>
       </w:r>
       <w:r>
-        <w:t xml:space="preserve"> in den </w:t>
-      </w:r>
-      <w:r>
-        <w:lastRenderedPageBreak/>
-        <w:t>einzelnen Dokumenten</w:t>
+        <w:t xml:space="preserve"> in den einzelnen Dokumenten</w:t>
       </w:r>
       <w:r>
         <w:t xml:space="preserve"> </w:t>
@@ -3642,7 +3705,7 @@
       <w:r>
         <w:t>verwendet</w:t>
       </w:r>
-      <w:ins w:id="85" w:author="Wöllstein" w:date="2016-06-13T16:21:00Z">
+      <w:ins w:id="88" w:author="Wöllstein" w:date="2016-06-13T16:21:00Z">
         <w:r>
           <w:t>.</w:t>
         </w:r>
@@ -3676,7 +3739,7 @@
       <w:r>
         <w:t>, wurden zudem schrittweise weitere Dokumente aus den beiden Korpora</w:t>
       </w:r>
-      <w:ins w:id="86" w:author="Konopka" w:date="2016-06-14T21:50:00Z">
+      <w:ins w:id="89" w:author="Konopka" w:date="2016-06-14T21:50:00Z">
         <w:r>
           <w:t xml:space="preserve"> </w:t>
         </w:r>
@@ -4577,7 +4640,7 @@
         <w:pStyle w:val="Caption"/>
         <w:framePr w:hSpace="180" w:wrap="around" w:vAnchor="text" w:hAnchor="page" w:x="2775" w:y="324"/>
       </w:pPr>
-      <w:bookmarkStart w:id="87" w:name="_Ref325727448"/>
+      <w:bookmarkStart w:id="90" w:name="_Ref325727448"/>
       <w:r>
         <w:t xml:space="preserve">Tabelle </w:t>
       </w:r>
@@ -4589,7 +4652,7 @@
           <w:t>1</w:t>
         </w:r>
       </w:fldSimple>
-      <w:bookmarkEnd w:id="87"/>
+      <w:bookmarkEnd w:id="90"/>
       <w:r>
         <w:t>: Charakter</w:t>
       </w:r>
@@ -4622,17 +4685,17 @@
       <w:r>
         <w:t xml:space="preserve">für jedes </w:t>
       </w:r>
-      <w:ins w:id="88" w:author="Konopka" w:date="2016-06-14T21:52:00Z">
+      <w:ins w:id="91" w:author="Konopka" w:date="2016-06-14T21:52:00Z">
         <w:r>
           <w:t>Topi</w:t>
         </w:r>
       </w:ins>
-      <w:ins w:id="89" w:author="Konopka" w:date="2016-06-14T21:53:00Z">
+      <w:ins w:id="92" w:author="Konopka" w:date="2016-06-14T21:53:00Z">
         <w:r>
           <w:t>k</w:t>
         </w:r>
       </w:ins>
-      <w:ins w:id="90" w:author="Konopka" w:date="2016-06-14T21:52:00Z">
+      <w:ins w:id="93" w:author="Konopka" w:date="2016-06-14T21:52:00Z">
         <w:r>
           <w:t xml:space="preserve"> </w:t>
         </w:r>
@@ -4652,7 +4715,7 @@
       <w:r>
         <w:t xml:space="preserve"> Tabelle 1 </w:t>
       </w:r>
-      <w:ins w:id="91" w:author="Konopka" w:date="2016-06-14T21:53:00Z">
+      <w:ins w:id="94" w:author="Konopka" w:date="2016-06-14T21:53:00Z">
         <w:r>
           <w:t>i</w:t>
         </w:r>
@@ -4720,7 +4783,11 @@
         <w:t>Topik30</w:t>
       </w:r>
       <w:r>
-        <w:t xml:space="preserve"> weniger eindeutig</w:t>
+        <w:t xml:space="preserve"> </w:t>
+      </w:r>
+      <w:r>
+        <w:lastRenderedPageBreak/>
+        <w:t>weniger eindeutig</w:t>
       </w:r>
       <w:r>
         <w:t>.</w:t>
@@ -4833,11 +4900,7 @@
         <w:t xml:space="preserve"> erzeugt das Verfahren ei</w:t>
       </w:r>
       <w:r>
-        <w:t xml:space="preserve">ne </w:t>
-      </w:r>
-      <w:r>
-        <w:lastRenderedPageBreak/>
-        <w:t>Dokument</w:t>
+        <w:t>ne Dokument</w:t>
       </w:r>
       <w:r>
         <w:t>-</w:t>
@@ -4864,7 +4927,7 @@
       <w:r>
         <w:t>.</w:t>
       </w:r>
-      <w:bookmarkStart w:id="92" w:name="_Ref325727096"/>
+      <w:bookmarkStart w:id="95" w:name="_Ref325727096"/>
       <w:r>
         <w:t xml:space="preserve"> Tabelle 2 illustriert eine solche Matrix.</w:t>
       </w:r>
@@ -5708,7 +5771,7 @@
           <w:t>2</w:t>
         </w:r>
       </w:fldSimple>
-      <w:bookmarkEnd w:id="92"/>
+      <w:bookmarkEnd w:id="95"/>
       <w:r>
         <w:t>: Beispiel einer Dokument-Topik-</w:t>
       </w:r>
@@ -5767,7 +5830,7 @@
         <w:lastRenderedPageBreak/>
         <w:t xml:space="preserve"> </w:t>
       </w:r>
-      <w:ins w:id="93" w:author="Felix" w:date="2016-06-29T16:00:00Z">
+      <w:ins w:id="96" w:author="Felix" w:date="2016-06-29T16:00:00Z">
         <w:r>
           <w:rPr>
             <w:noProof/>
@@ -5789,7 +5852,7 @@
                       <pic:cNvPicPr/>
                     </pic:nvPicPr>
                     <pic:blipFill>
-                      <a:blip r:embed="rId10">
+                      <a:blip r:embed="rId11">
                         <a:extLst>
                           <a:ext uri="{28A0092B-C50C-407E-A947-70E740481C1C}">
                             <a14:useLocalDpi xmlns:a14="http://schemas.microsoft.com/office/drawing/2010/main" val="0"/>
@@ -5835,7 +5898,7 @@
       <w:pPr>
         <w:pStyle w:val="Caption"/>
       </w:pPr>
-      <w:bookmarkStart w:id="94" w:name="_Ref325727061"/>
+      <w:bookmarkStart w:id="97" w:name="_Ref325727061"/>
       <w:r>
         <w:t xml:space="preserve">Abbildung </w:t>
       </w:r>
@@ -5847,7 +5910,7 @@
           <w:t>2</w:t>
         </w:r>
       </w:fldSimple>
-      <w:bookmarkEnd w:id="94"/>
+      <w:bookmarkEnd w:id="97"/>
       <w:r>
         <w:t xml:space="preserve">: </w:t>
       </w:r>
@@ -5886,7 +5949,7 @@
       <w:r>
         <w:t>den beiden Korpora</w:t>
       </w:r>
-      <w:ins w:id="95" w:author="Konopka" w:date="2016-06-14T21:54:00Z">
+      <w:ins w:id="98" w:author="Konopka" w:date="2016-06-14T21:54:00Z">
         <w:r>
           <w:t>.</w:t>
         </w:r>
@@ -5957,8 +6020,8 @@
       <w:r>
         <w:t xml:space="preserve"> aus de</w:t>
       </w:r>
-      <w:ins w:id="96" w:author="Konopka" w:date="2016-06-14T21:54:00Z">
-        <w:del w:id="97" w:author="Felix" w:date="2016-06-29T11:25:00Z">
+      <w:ins w:id="99" w:author="Konopka" w:date="2016-06-14T21:54:00Z">
+        <w:del w:id="100" w:author="Felix" w:date="2016-06-29T11:25:00Z">
           <w:r>
             <w:delText>r</w:delText>
           </w:r>
@@ -5971,7 +6034,7 @@
         <w:lastRenderedPageBreak/>
         <w:t>gewichteten Zuordnung</w:t>
       </w:r>
-      <w:ins w:id="98" w:author="Felix" w:date="2016-06-29T11:25:00Z">
+      <w:ins w:id="101" w:author="Felix" w:date="2016-06-29T11:25:00Z">
         <w:r>
           <w:t>en</w:t>
         </w:r>
@@ -6048,7 +6111,7 @@
       <w:r>
         <w:t xml:space="preserve">weil </w:t>
       </w:r>
-      <w:ins w:id="99" w:author="Felix" w:date="2016-06-29T11:26:00Z">
+      <w:ins w:id="102" w:author="Felix" w:date="2016-06-29T11:26:00Z">
         <w:r>
           <w:t xml:space="preserve">wir </w:t>
         </w:r>
@@ -6064,29 +6127,29 @@
       <w:r>
         <w:t xml:space="preserve"> die besten </w:t>
       </w:r>
-      <w:commentRangeStart w:id="100"/>
+      <w:commentRangeStart w:id="103"/>
       <w:r>
         <w:t>Ergebniss</w:t>
       </w:r>
       <w:r>
         <w:t>e</w:t>
       </w:r>
-      <w:commentRangeEnd w:id="100"/>
+      <w:commentRangeEnd w:id="103"/>
       <w:r>
         <w:rPr>
           <w:rStyle w:val="CommentReference"/>
         </w:rPr>
-        <w:commentReference w:id="100"/>
+        <w:commentReference w:id="103"/>
       </w:r>
       <w:r>
         <w:t xml:space="preserve"> erziel</w:t>
       </w:r>
-      <w:ins w:id="101" w:author="Felix" w:date="2016-06-29T11:26:00Z">
+      <w:ins w:id="104" w:author="Felix" w:date="2016-06-29T11:26:00Z">
         <w:r>
           <w:t>en</w:t>
         </w:r>
       </w:ins>
-      <w:del w:id="102" w:author="Felix" w:date="2016-06-29T11:26:00Z">
+      <w:del w:id="105" w:author="Felix" w:date="2016-06-29T11:26:00Z">
         <w:r>
           <w:delText>t</w:delText>
         </w:r>
@@ -6094,7 +6157,7 @@
       <w:r>
         <w:t xml:space="preserve"> </w:t>
       </w:r>
-      <w:del w:id="103" w:author="Felix" w:date="2016-06-29T11:26:00Z">
+      <w:del w:id="106" w:author="Felix" w:date="2016-06-29T11:26:00Z">
         <w:r>
           <w:delText xml:space="preserve">werden </w:delText>
         </w:r>
@@ -6133,7 +6196,7 @@
       <w:r>
         <w:t>zu erwarten sind, wurde auf zwei Versionen des Datensatzes trainiert: dem vollen Datensatz</w:t>
       </w:r>
-      <w:del w:id="104" w:author="Wöllstein" w:date="2016-06-13T17:43:00Z">
+      <w:del w:id="107" w:author="Wöllstein" w:date="2016-06-13T17:43:00Z">
         <w:r>
           <w:delText>,</w:delText>
         </w:r>
@@ -6209,7 +6272,7 @@
         </w:rPr>
         <w:fldChar w:fldCharType="separate"/>
       </w:r>
-      <w:ins w:id="105" w:author="Felix" w:date="2016-06-29T16:00:00Z">
+      <w:ins w:id="108" w:author="Felix" w:date="2016-06-29T16:00:00Z">
         <w:r>
           <w:t xml:space="preserve">Tabelle </w:t>
         </w:r>
@@ -6220,7 +6283,7 @@
           <w:t>3</w:t>
         </w:r>
       </w:ins>
-      <w:del w:id="106" w:author="Felix" w:date="2016-06-29T16:00:00Z">
+      <w:del w:id="109" w:author="Felix" w:date="2016-06-29T16:00:00Z">
         <w:r>
           <w:delText xml:space="preserve">Tabelle </w:delText>
         </w:r>
@@ -6243,16 +6306,16 @@
       <w:r>
         <w:t xml:space="preserve">ie jeweils </w:t>
       </w:r>
-      <w:commentRangeStart w:id="107"/>
+      <w:commentRangeStart w:id="110"/>
       <w:r>
         <w:t>besten Kombinationen dieser Parameter</w:t>
       </w:r>
-      <w:ins w:id="108" w:author="Felix" w:date="2016-06-29T11:31:00Z">
+      <w:ins w:id="111" w:author="Felix" w:date="2016-06-29T11:31:00Z">
         <w:r>
           <w:t>.</w:t>
         </w:r>
       </w:ins>
-      <w:del w:id="109" w:author="Felix" w:date="2016-06-29T11:31:00Z">
+      <w:del w:id="112" w:author="Felix" w:date="2016-06-29T11:31:00Z">
         <w:r>
           <w:delText xml:space="preserve"> </w:delText>
         </w:r>
@@ -6262,16 +6325,9 @@
         <w:r>
           <w:delText xml:space="preserve">ei 10-facher </w:delText>
         </w:r>
-        <w:commentRangeStart w:id="110"/>
+        <w:commentRangeStart w:id="113"/>
         <w:r>
           <w:delText>Kreuzvalidierung</w:delText>
-        </w:r>
-        <w:commentRangeEnd w:id="107"/>
-        <w:r>
-          <w:rPr>
-            <w:rStyle w:val="CommentReference"/>
-          </w:rPr>
-          <w:commentReference w:id="107"/>
         </w:r>
         <w:commentRangeEnd w:id="110"/>
         <w:r>
@@ -6279,6 +6335,13 @@
             <w:rStyle w:val="CommentReference"/>
           </w:rPr>
           <w:commentReference w:id="110"/>
+        </w:r>
+        <w:commentRangeEnd w:id="113"/>
+        <w:r>
+          <w:rPr>
+            <w:rStyle w:val="CommentReference"/>
+          </w:rPr>
+          <w:commentReference w:id="113"/>
         </w:r>
         <w:r>
           <w:delText>.</w:delText>
@@ -7055,7 +7118,7 @@
       <w:pPr>
         <w:pStyle w:val="Caption"/>
       </w:pPr>
-      <w:bookmarkStart w:id="111" w:name="_Ref325796708"/>
+      <w:bookmarkStart w:id="114" w:name="_Ref325796708"/>
       <w:r>
         <w:t xml:space="preserve">Tabelle </w:t>
       </w:r>
@@ -7067,7 +7130,7 @@
           <w:t>3</w:t>
         </w:r>
       </w:fldSimple>
-      <w:bookmarkEnd w:id="111"/>
+      <w:bookmarkEnd w:id="114"/>
       <w:r>
         <w:t>: Beste erreichbare Genauigkeit</w:t>
       </w:r>
@@ -7155,7 +7218,7 @@
         </w:rPr>
         <w:t>-Daten jeweils für sich genommen erzeugt w</w:t>
       </w:r>
-      <w:ins w:id="112" w:author="Konopka" w:date="2016-06-14T21:55:00Z">
+      <w:ins w:id="115" w:author="Konopka" w:date="2016-06-14T21:55:00Z">
         <w:r>
           <w:rPr>
             <w:bCs/>
@@ -7380,8 +7443,8 @@
         </w:rPr>
         <w:t xml:space="preserve"> ausgeprägte </w:t>
       </w:r>
-      <w:commentRangeStart w:id="113"/>
-      <w:del w:id="114" w:author="Felix" w:date="2016-06-29T11:34:00Z">
+      <w:commentRangeStart w:id="116"/>
+      <w:del w:id="117" w:author="Felix" w:date="2016-06-29T11:34:00Z">
         <w:r>
           <w:rPr>
             <w:bCs/>
@@ -7395,12 +7458,12 @@
         </w:rPr>
         <w:t>Kategorien</w:t>
       </w:r>
-      <w:commentRangeEnd w:id="113"/>
+      <w:commentRangeEnd w:id="116"/>
       <w:r>
         <w:rPr>
           <w:rStyle w:val="CommentReference"/>
         </w:rPr>
-        <w:commentReference w:id="113"/>
+        <w:commentReference w:id="116"/>
       </w:r>
       <w:r>
         <w:rPr>
@@ -7453,7 +7516,7 @@
         </w:rPr>
         <w:t>4</w:t>
       </w:r>
-      <w:ins w:id="117" w:author="Konopka" w:date="2016-06-14T21:55:00Z">
+      <w:ins w:id="120" w:author="Konopka" w:date="2016-06-14T21:55:00Z">
         <w:r>
           <w:rPr>
             <w:rFonts w:ascii="Palatino" w:hAnsi="Palatino" w:cs="Palatino"/>
@@ -7640,19 +7703,19 @@
         </w:rPr>
         <w:t xml:space="preserve">, dass die zum Training verwendeten </w:t>
       </w:r>
-      <w:commentRangeStart w:id="118"/>
+      <w:commentRangeStart w:id="121"/>
       <w:r>
         <w:rPr>
           <w:bCs/>
         </w:rPr>
         <w:t>Goldstandardkorpora</w:t>
       </w:r>
-      <w:commentRangeEnd w:id="118"/>
+      <w:commentRangeEnd w:id="121"/>
       <w:r>
         <w:rPr>
           <w:rStyle w:val="CommentReference"/>
         </w:rPr>
-        <w:commentReference w:id="118"/>
+        <w:commentReference w:id="121"/>
       </w:r>
       <w:r>
         <w:rPr>
@@ -7660,7 +7723,7 @@
         </w:rPr>
         <w:t xml:space="preserve"> relativ klein sind und damit </w:t>
       </w:r>
-      <w:ins w:id="119" w:author="Wöllstein" w:date="2016-06-13T17:47:00Z">
+      <w:ins w:id="122" w:author="Wöllstein" w:date="2016-06-13T17:47:00Z">
         <w:r>
           <w:rPr>
             <w:bCs/>
@@ -7682,7 +7745,7 @@
         <w:t>Topikdomänen</w:t>
       </w:r>
       <w:proofErr w:type="spellEnd"/>
-      <w:ins w:id="120" w:author="Wöllstein" w:date="2016-06-13T17:47:00Z">
+      <w:ins w:id="123" w:author="Wöllstein" w:date="2016-06-13T17:47:00Z">
         <w:r>
           <w:rPr>
             <w:bCs/>
@@ -9092,7 +9155,7 @@
       <w:pPr>
         <w:pStyle w:val="Caption"/>
       </w:pPr>
-      <w:bookmarkStart w:id="121" w:name="_Ref325818534"/>
+      <w:bookmarkStart w:id="124" w:name="_Ref325818534"/>
       <w:r>
         <w:t xml:space="preserve">Tabelle </w:t>
       </w:r>
@@ -9104,7 +9167,7 @@
           <w:t>4</w:t>
         </w:r>
       </w:fldSimple>
-      <w:bookmarkEnd w:id="121"/>
+      <w:bookmarkEnd w:id="124"/>
       <w:r>
         <w:t>: Konfusionsmatrix für die DECOW-Daten</w:t>
       </w:r>
@@ -11698,7 +11761,7 @@
       <w:pPr>
         <w:pStyle w:val="Caption"/>
       </w:pPr>
-      <w:bookmarkStart w:id="122" w:name="_Ref325818569"/>
+      <w:bookmarkStart w:id="125" w:name="_Ref325818569"/>
       <w:r>
         <w:t xml:space="preserve">Tabelle </w:t>
       </w:r>
@@ -11710,7 +11773,7 @@
           <w:t>6</w:t>
         </w:r>
       </w:fldSimple>
-      <w:bookmarkEnd w:id="122"/>
+      <w:bookmarkEnd w:id="125"/>
       <w:r>
         <w:t xml:space="preserve">: Konfusionsmatrix für </w:t>
       </w:r>
@@ -11771,7 +11834,7 @@
         <w:t>omänen</w:t>
       </w:r>
       <w:proofErr w:type="spellEnd"/>
-      <w:ins w:id="123" w:author="Wöllstein" w:date="2016-06-13T17:51:00Z">
+      <w:ins w:id="126" w:author="Wöllstein" w:date="2016-06-13T17:51:00Z">
         <w:r>
           <w:t xml:space="preserve"> (im Goldstandard?)</w:t>
         </w:r>
@@ -11779,16 +11842,16 @@
       <w:r>
         <w:t xml:space="preserve"> eine Verbindung </w:t>
       </w:r>
-      <w:commentRangeStart w:id="124"/>
+      <w:commentRangeStart w:id="127"/>
       <w:r>
         <w:t>besteht</w:t>
       </w:r>
-      <w:commentRangeEnd w:id="124"/>
+      <w:commentRangeEnd w:id="127"/>
       <w:r>
         <w:rPr>
           <w:rStyle w:val="CommentReference"/>
         </w:rPr>
-        <w:commentReference w:id="124"/>
+        <w:commentReference w:id="127"/>
       </w:r>
       <w:r>
         <w:t xml:space="preserve">. </w:t>
@@ -11851,16 +11914,16 @@
       <w:r>
         <w:t>dominieren</w:t>
       </w:r>
-      <w:commentRangeStart w:id="125"/>
+      <w:commentRangeStart w:id="128"/>
       <w:r>
         <w:t>.</w:t>
       </w:r>
-      <w:commentRangeEnd w:id="125"/>
+      <w:commentRangeEnd w:id="128"/>
       <w:r>
         <w:rPr>
           <w:rStyle w:val="CommentReference"/>
         </w:rPr>
-        <w:commentReference w:id="125"/>
+        <w:commentReference w:id="128"/>
       </w:r>
       <w:r>
         <w:t>Weitere</w:t>
@@ -12002,7 +12065,7 @@
         <w:t>Annotatorinnen</w:t>
       </w:r>
       <w:proofErr w:type="spellEnd"/>
-      <w:ins w:id="126" w:author="Angelika Wöllstein" w:date="2016-06-15T10:16:00Z">
+      <w:ins w:id="129" w:author="Angelika Wöllstein" w:date="2016-06-15T10:16:00Z">
         <w:r>
           <w:t>?</w:t>
         </w:r>
@@ -12034,7 +12097,7 @@
       <w:r>
         <w:t>Annotations</w:t>
       </w:r>
-      <w:ins w:id="127" w:author="Wöllstein" w:date="2016-06-13T17:54:00Z">
+      <w:ins w:id="130" w:author="Wöllstein" w:date="2016-06-13T17:54:00Z">
         <w:r>
           <w:t>s</w:t>
         </w:r>
@@ -12048,7 +12111,7 @@
       <w:r>
         <w:t xml:space="preserve">die automatische Auszeichnung großer Korpora mit </w:t>
       </w:r>
-      <w:commentRangeStart w:id="128"/>
+      <w:commentRangeStart w:id="131"/>
       <w:r>
         <w:t>Me</w:t>
       </w:r>
@@ -12058,12 +12121,12 @@
       <w:r>
         <w:t>adaten</w:t>
       </w:r>
-      <w:commentRangeEnd w:id="128"/>
+      <w:commentRangeEnd w:id="131"/>
       <w:r>
         <w:rPr>
           <w:rStyle w:val="CommentReference"/>
         </w:rPr>
-        <w:commentReference w:id="128"/>
+        <w:commentReference w:id="131"/>
       </w:r>
       <w:r>
         <w:t>.</w:t>
@@ -12893,14 +12956,14 @@
         </w:rPr>
         <w:t xml:space="preserve"> </w:t>
       </w:r>
-      <w:commentRangeStart w:id="129"/>
+      <w:commentRangeStart w:id="132"/>
       <w:r>
         <w:rPr>
           <w:lang w:val="en-US"/>
         </w:rPr>
         <w:t xml:space="preserve">A solution to </w:t>
       </w:r>
-      <w:ins w:id="130" w:author="Konopka" w:date="2016-06-14T22:13:00Z">
+      <w:ins w:id="133" w:author="Konopka" w:date="2016-06-14T22:13:00Z">
         <w:r>
           <w:rPr>
             <w:lang w:val="en-US"/>
@@ -12908,7 +12971,7 @@
           <w:t>P</w:t>
         </w:r>
       </w:ins>
-      <w:del w:id="131" w:author="Konopka" w:date="2016-06-14T22:13:00Z">
+      <w:del w:id="134" w:author="Konopka" w:date="2016-06-14T22:13:00Z">
         <w:r>
           <w:rPr>
             <w:lang w:val="en-US"/>
@@ -12935,7 +12998,7 @@
         </w:rPr>
         <w:t xml:space="preserve"> and rep</w:t>
       </w:r>
-      <w:del w:id="132" w:author="Konopka" w:date="2016-06-14T22:12:00Z">
+      <w:del w:id="135" w:author="Konopka" w:date="2016-06-14T22:12:00Z">
         <w:r>
           <w:rPr>
             <w:lang w:val="en-US"/>
@@ -12949,12 +13012,12 @@
         </w:rPr>
         <w:t>resentation of knowledge</w:t>
       </w:r>
-      <w:commentRangeEnd w:id="129"/>
+      <w:commentRangeEnd w:id="132"/>
       <w:r>
         <w:rPr>
           <w:rStyle w:val="CommentReference"/>
         </w:rPr>
-        <w:commentReference w:id="129"/>
+        <w:commentReference w:id="132"/>
       </w:r>
       <w:r>
         <w:rPr>
@@ -13237,14 +13300,14 @@
         </w:rPr>
         <w:t xml:space="preserve"> Mining the Dispatch. </w:t>
       </w:r>
-      <w:del w:id="133" w:author="Konopka" w:date="2016-06-14T22:14:00Z">
+      <w:del w:id="136" w:author="Konopka" w:date="2016-06-14T22:14:00Z">
         <w:r>
           <w:fldChar w:fldCharType="begin"/>
         </w:r>
         <w:r>
           <w:rPr>
             <w:lang w:val="en-US"/>
-            <w:rPrChange w:id="134" w:author="Konopka" w:date="2016-06-14T21:24:00Z">
+            <w:rPrChange w:id="137" w:author="Konopka" w:date="2016-06-14T21:24:00Z">
               <w:rPr/>
             </w:rPrChange>
           </w:rPr>
@@ -13255,7 +13318,7 @@
         </w:r>
         <w:r>
           <w:rPr>
-            <w:rPrChange w:id="135" w:author="Konopka" w:date="2016-06-14T22:14:00Z">
+            <w:rPrChange w:id="138" w:author="Konopka" w:date="2016-06-14T22:14:00Z">
               <w:rPr>
                 <w:rStyle w:val="Hyperlink"/>
                 <w:lang w:val="en-US"/>
@@ -13272,10 +13335,10 @@
           <w:fldChar w:fldCharType="end"/>
         </w:r>
       </w:del>
-      <w:ins w:id="136" w:author="Konopka" w:date="2016-06-14T22:14:00Z">
+      <w:ins w:id="139" w:author="Konopka" w:date="2016-06-14T22:14:00Z">
         <w:r>
           <w:rPr>
-            <w:rPrChange w:id="137" w:author="Konopka" w:date="2016-06-14T22:14:00Z">
+            <w:rPrChange w:id="140" w:author="Konopka" w:date="2016-06-14T22:14:00Z">
               <w:rPr>
                 <w:rStyle w:val="Hyperlink"/>
                 <w:lang w:val="en-US"/>
@@ -13285,7 +13348,7 @@
           <w:t>http://dsl.richmond.edu/dispatch</w:t>
         </w:r>
       </w:ins>
-      <w:del w:id="138" w:author="Konopka" w:date="2016-06-14T22:14:00Z">
+      <w:del w:id="141" w:author="Konopka" w:date="2016-06-14T22:14:00Z">
         <w:r>
           <w:rPr>
             <w:lang w:val="en-US"/>
@@ -13389,7 +13452,7 @@
         </w:rPr>
         <w:t>Proceedings of the LREC 2010 Workshop on New Challenges for NLP Frameworks. Valletta, S. 45–50</w:t>
       </w:r>
-      <w:ins w:id="139" w:author="Konopka" w:date="2016-06-14T22:14:00Z">
+      <w:ins w:id="142" w:author="Konopka" w:date="2016-06-14T22:14:00Z">
         <w:r>
           <w:rPr>
             <w:iCs/>
@@ -13574,7 +13637,7 @@
         </w:rPr>
         <w:t xml:space="preserve"> 28</w:t>
       </w:r>
-      <w:ins w:id="140" w:author="Konopka" w:date="2016-06-14T22:17:00Z">
+      <w:ins w:id="143" w:author="Konopka" w:date="2016-06-14T22:17:00Z">
         <w:r>
           <w:rPr>
             <w:iCs/>
@@ -13583,7 +13646,7 @@
           <w:t>-</w:t>
         </w:r>
       </w:ins>
-      <w:del w:id="141" w:author="Konopka" w:date="2016-06-14T22:17:00Z">
+      <w:del w:id="144" w:author="Konopka" w:date="2016-06-14T22:17:00Z">
         <w:r>
           <w:rPr>
             <w:iCs/>
@@ -13664,7 +13727,7 @@
         </w:rPr>
         <w:t>)</w:t>
       </w:r>
-      <w:ins w:id="142" w:author="Konopka" w:date="2016-06-14T22:17:00Z">
+      <w:ins w:id="145" w:author="Konopka" w:date="2016-06-14T22:17:00Z">
         <w:r>
           <w:rPr>
             <w:lang w:val="en-US"/>
@@ -13672,7 +13735,7 @@
           <w:t>:</w:t>
         </w:r>
       </w:ins>
-      <w:del w:id="143" w:author="Konopka" w:date="2016-06-14T22:17:00Z">
+      <w:del w:id="146" w:author="Konopka" w:date="2016-06-14T22:17:00Z">
         <w:r>
           <w:rPr>
             <w:lang w:val="en-US"/>
@@ -13686,7 +13749,7 @@
         </w:rPr>
         <w:t xml:space="preserve"> Building large corpora from the web using a new eff</w:t>
       </w:r>
-      <w:ins w:id="144" w:author="Konopka" w:date="2016-06-14T22:17:00Z">
+      <w:ins w:id="147" w:author="Konopka" w:date="2016-06-14T22:17:00Z">
         <w:r>
           <w:rPr>
             <w:lang w:val="en-US"/>
@@ -14163,7 +14226,7 @@
       </w:r>
     </w:p>
   </w:comment>
-  <w:comment w:id="77" w:author="Felix" w:date="2016-06-29T16:03:00Z" w:initials="F">
+  <w:comment w:id="81" w:author="Felix" w:date="2016-06-29T16:03:00Z" w:initials="F">
     <w:p>
       <w:pPr>
         <w:pStyle w:val="CommentText"/>
@@ -14179,7 +14242,7 @@
       </w:r>
     </w:p>
   </w:comment>
-  <w:comment w:id="76" w:author="Konopka" w:date="2016-06-13T12:41:00Z" w:initials="K">
+  <w:comment w:id="80" w:author="Konopka" w:date="2016-06-13T12:41:00Z" w:initials="K">
     <w:p>
       <w:pPr>
         <w:pStyle w:val="CommentText"/>
@@ -14195,7 +14258,7 @@
       </w:r>
     </w:p>
   </w:comment>
-  <w:comment w:id="81" w:author="Wöllstein" w:date="2016-06-15T10:00:00Z" w:initials="W">
+  <w:comment w:id="84" w:author="Wöllstein" w:date="2016-06-15T10:00:00Z" w:initials="W">
     <w:p>
       <w:pPr>
         <w:pStyle w:val="CommentText"/>
@@ -14219,7 +14282,7 @@
       </w:r>
     </w:p>
   </w:comment>
-  <w:comment w:id="100" w:author="Wöllstein" w:date="2016-06-13T17:42:00Z" w:initials="W">
+  <w:comment w:id="103" w:author="Wöllstein" w:date="2016-06-13T17:42:00Z" w:initials="W">
     <w:p>
       <w:pPr>
         <w:pStyle w:val="CommentText"/>
@@ -14235,7 +14298,7 @@
       </w:r>
     </w:p>
   </w:comment>
-  <w:comment w:id="107" w:author="Wöllstein" w:date="2016-06-15T10:01:00Z" w:initials="W">
+  <w:comment w:id="110" w:author="Wöllstein" w:date="2016-06-15T10:01:00Z" w:initials="W">
     <w:p>
       <w:pPr>
         <w:pStyle w:val="CommentText"/>
@@ -14251,7 +14314,7 @@
       </w:r>
     </w:p>
   </w:comment>
-  <w:comment w:id="110" w:author="Felix" w:date="2016-06-29T12:16:00Z" w:initials="F">
+  <w:comment w:id="113" w:author="Felix" w:date="2016-06-29T12:16:00Z" w:initials="F">
     <w:p>
       <w:pPr>
         <w:pStyle w:val="CommentText"/>
@@ -14267,7 +14330,7 @@
       </w:r>
     </w:p>
   </w:comment>
-  <w:comment w:id="113" w:author="Wöllstein" w:date="2016-06-15T10:01:00Z" w:initials="W">
+  <w:comment w:id="116" w:author="Wöllstein" w:date="2016-06-15T10:01:00Z" w:initials="W">
     <w:p>
       <w:pPr>
         <w:pStyle w:val="CommentText"/>
@@ -14296,7 +14359,7 @@
       </w:r>
     </w:p>
   </w:comment>
-  <w:comment w:id="118" w:author="Wöllstein" w:date="2016-06-15T10:10:00Z" w:initials="W">
+  <w:comment w:id="121" w:author="Wöllstein" w:date="2016-06-15T10:10:00Z" w:initials="W">
     <w:p>
       <w:pPr>
         <w:pStyle w:val="CommentText"/>
@@ -14328,7 +14391,7 @@
       </w:r>
     </w:p>
   </w:comment>
-  <w:comment w:id="124" w:author="Wöllstein" w:date="2016-06-13T17:51:00Z" w:initials="W">
+  <w:comment w:id="127" w:author="Wöllstein" w:date="2016-06-13T17:51:00Z" w:initials="W">
     <w:p>
       <w:pPr>
         <w:pStyle w:val="CommentText"/>
@@ -14344,7 +14407,7 @@
       </w:r>
     </w:p>
   </w:comment>
-  <w:comment w:id="125" w:author="Konopka" w:date="2016-06-14T21:57:00Z" w:initials="K">
+  <w:comment w:id="128" w:author="Konopka" w:date="2016-06-14T21:57:00Z" w:initials="K">
     <w:p>
       <w:pPr>
         <w:pStyle w:val="CommentText"/>
@@ -14360,7 +14423,7 @@
       </w:r>
     </w:p>
   </w:comment>
-  <w:comment w:id="128" w:author="Wöllstein" w:date="2016-06-14T21:58:00Z" w:initials="W">
+  <w:comment w:id="131" w:author="Wöllstein" w:date="2016-06-14T21:58:00Z" w:initials="W">
     <w:p>
       <w:pPr>
         <w:pStyle w:val="CommentText"/>
@@ -14376,7 +14439,7 @@
       </w:r>
     </w:p>
   </w:comment>
-  <w:comment w:id="129" w:author="Konopka" w:date="2016-06-14T22:16:00Z" w:initials="K">
+  <w:comment w:id="132" w:author="Konopka" w:date="2016-06-14T22:16:00Z" w:initials="K">
     <w:p>
       <w:pPr>
         <w:pStyle w:val="CommentText"/>
@@ -14770,7 +14833,7 @@
         </w:rPr>
         <w:t xml:space="preserve">Die Konfusionsmatrizen vergleichen für jedes Dokument die manuelle Annotation mit dem Ergebnis der automatischen Klassifikation. Bei einem perfekten Ergebnis wären alle Werte jenseits der Diagonalen </w:t>
       </w:r>
-      <w:ins w:id="115" w:author="Konopka" w:date="2016-06-14T22:11:00Z">
+      <w:ins w:id="118" w:author="Konopka" w:date="2016-06-14T22:11:00Z">
         <w:r>
           <w:rPr>
             <w:sz w:val="20"/>
@@ -14794,7 +14857,7 @@
         </w:rPr>
         <w:t>unterschiedliche Anzahl der Kategorien bei den einzelnen Korpora ergibt sich aus den jeweils ausgeschlossenen</w:t>
       </w:r>
-      <w:ins w:id="116" w:author="Konopka" w:date="2016-06-14T22:10:00Z">
+      <w:ins w:id="119" w:author="Konopka" w:date="2016-06-14T22:10:00Z">
         <w:r>
           <w:rPr>
             <w:bCs/>
@@ -20777,7 +20840,7 @@
 </file>
 
 <file path=customXml/itemProps1.xml><?xml version="1.0" encoding="utf-8"?>
-<ds:datastoreItem xmlns:ds="http://schemas.openxmlformats.org/officeDocument/2006/customXml" ds:itemID="{8075BB17-36C7-8741-97A2-439E6B9BED39}">
+<ds:datastoreItem xmlns:ds="http://schemas.openxmlformats.org/officeDocument/2006/customXml" ds:itemID="{35E41989-7FD0-7442-A424-BF3216118047}">
   <ds:schemaRefs>
     <ds:schemaRef ds:uri="http://schemas.openxmlformats.org/officeDocument/2006/bibliography"/>
   </ds:schemaRefs>

</xml_diff>